<commit_message>
atualização dos diagramas de robustez
</commit_message>
<xml_diff>
--- a/Documentação do Projeto - LDS/GRUPO2.doc-2.docx
+++ b/Documentação do Projeto - LDS/GRUPO2.doc-2.docx
@@ -1943,10 +1943,7 @@
         <w:t>(  ) Desejável</w:t>
       </w:r>
     </w:p>
-    <w:p>
-      <w:bookmarkStart w:id="3" w:name="_GoBack"/>
-      <w:bookmarkEnd w:id="3"/>
-    </w:p>
+    <w:p/>
     <w:p>
       <w:pPr>
         <w:pStyle w:val="Subttulo"/>
@@ -2158,11 +2155,11 @@
       <w:pPr>
         <w:pStyle w:val="Ttulo1"/>
       </w:pPr>
-      <w:bookmarkStart w:id="4" w:name="_Toc536290177"/>
+      <w:bookmarkStart w:id="3" w:name="_Toc536290177"/>
       <w:r>
         <w:t>4. Usuários</w:t>
       </w:r>
-      <w:bookmarkEnd w:id="4"/>
+      <w:bookmarkEnd w:id="3"/>
     </w:p>
     <w:p>
       <w:pPr>
@@ -2200,12 +2197,12 @@
       <w:pPr>
         <w:pStyle w:val="Ttulo1"/>
       </w:pPr>
-      <w:bookmarkStart w:id="5" w:name="_Toc536290178"/>
+      <w:bookmarkStart w:id="4" w:name="_Toc536290178"/>
       <w:r>
         <w:lastRenderedPageBreak/>
         <w:t>5. Diagrama de Caso de Uso</w:t>
       </w:r>
-      <w:bookmarkEnd w:id="5"/>
+      <w:bookmarkEnd w:id="4"/>
     </w:p>
     <w:p>
       <w:r>
@@ -5581,11 +5578,11 @@
           <w:numId w:val="16"/>
         </w:numPr>
       </w:pPr>
-      <w:bookmarkStart w:id="6" w:name="_Toc536290179"/>
+      <w:bookmarkStart w:id="5" w:name="_Toc536290179"/>
       <w:r>
         <w:t>Modelagem de Domínio</w:t>
       </w:r>
-      <w:bookmarkEnd w:id="6"/>
+      <w:bookmarkEnd w:id="5"/>
     </w:p>
     <w:p>
       <w:pPr>
@@ -5681,7 +5678,7 @@
           <w:numId w:val="16"/>
         </w:numPr>
       </w:pPr>
-      <w:bookmarkStart w:id="7" w:name="_Toc536290180"/>
+      <w:bookmarkStart w:id="6" w:name="_Toc536290180"/>
       <w:r>
         <w:rPr>
           <w:noProof/>
@@ -5762,7 +5759,7 @@
       <w:r>
         <w:t>Diagrama de Objetos</w:t>
       </w:r>
-      <w:bookmarkEnd w:id="7"/>
+      <w:bookmarkEnd w:id="6"/>
     </w:p>
     <w:p/>
     <w:p/>
@@ -5783,12 +5780,12 @@
           <w:numId w:val="16"/>
         </w:numPr>
       </w:pPr>
-      <w:bookmarkStart w:id="8" w:name="_Toc536290181"/>
+      <w:bookmarkStart w:id="7" w:name="_Toc536290181"/>
       <w:r>
         <w:lastRenderedPageBreak/>
         <w:t>Diagramas de Robustez</w:t>
       </w:r>
-      <w:bookmarkEnd w:id="8"/>
+      <w:bookmarkEnd w:id="7"/>
     </w:p>
     <w:p/>
     <w:p>
@@ -5805,26 +5802,26 @@
           <w:lang w:eastAsia="pt-BR"/>
         </w:rPr>
         <w:drawing>
-          <wp:anchor distT="0" distB="0" distL="114300" distR="114300" simplePos="0" relativeHeight="251647488" behindDoc="1" locked="0" layoutInCell="1" allowOverlap="1">
+          <wp:anchor distT="0" distB="0" distL="114300" distR="114300" simplePos="0" relativeHeight="251657216" behindDoc="1" locked="0" layoutInCell="1" allowOverlap="1">
             <wp:simplePos x="0" y="0"/>
             <wp:positionH relativeFrom="column">
-              <wp:posOffset>-623570</wp:posOffset>
+              <wp:posOffset>-604520</wp:posOffset>
             </wp:positionH>
             <wp:positionV relativeFrom="paragraph">
-              <wp:posOffset>189865</wp:posOffset>
+              <wp:posOffset>218440</wp:posOffset>
             </wp:positionV>
-            <wp:extent cx="6547485" cy="2989580"/>
-            <wp:effectExtent l="0" t="0" r="5715" b="1270"/>
+            <wp:extent cx="6448425" cy="2587625"/>
+            <wp:effectExtent l="0" t="0" r="9525" b="3175"/>
             <wp:wrapTight wrapText="bothSides">
               <wp:wrapPolygon edited="0">
                 <wp:start x="0" y="0"/>
-                <wp:lineTo x="0" y="21472"/>
-                <wp:lineTo x="21556" y="21472"/>
-                <wp:lineTo x="21556" y="0"/>
+                <wp:lineTo x="0" y="21467"/>
+                <wp:lineTo x="21568" y="21467"/>
+                <wp:lineTo x="21568" y="0"/>
                 <wp:lineTo x="0" y="0"/>
               </wp:wrapPolygon>
             </wp:wrapTight>
-            <wp:docPr id="17" name="Imagem 17" descr="C:\Users\emanu\Documents\LDS\Diagrama de Robustez\Acessar Aulas.png"/>
+            <wp:docPr id="8" name="Imagem 8" descr="C:\Users\emanu\Documents\Documentação do Projeto - LDS\Diagrama de Robustez\Acessar Aulas.png"/>
             <wp:cNvGraphicFramePr>
               <a:graphicFrameLocks xmlns:a="http://schemas.openxmlformats.org/drawingml/2006/main" noChangeAspect="1"/>
             </wp:cNvGraphicFramePr>
@@ -5832,7 +5829,7 @@
               <a:graphicData uri="http://schemas.openxmlformats.org/drawingml/2006/picture">
                 <pic:pic xmlns:pic="http://schemas.openxmlformats.org/drawingml/2006/picture">
                   <pic:nvPicPr>
-                    <pic:cNvPr id="0" name="Picture 1" descr="C:\Users\emanu\Documents\LDS\Diagrama de Robustez\Acessar Aulas.png"/>
+                    <pic:cNvPr id="0" name="Picture 1" descr="C:\Users\emanu\Documents\Documentação do Projeto - LDS\Diagrama de Robustez\Acessar Aulas.png"/>
                     <pic:cNvPicPr>
                       <a:picLocks noChangeAspect="1" noChangeArrowheads="1"/>
                     </pic:cNvPicPr>
@@ -5853,7 +5850,7 @@
                   <pic:spPr bwMode="auto">
                     <a:xfrm>
                       <a:off x="0" y="0"/>
-                      <a:ext cx="6547485" cy="2989580"/>
+                      <a:ext cx="6448425" cy="2587625"/>
                     </a:xfrm>
                     <a:prstGeom prst="rect">
                       <a:avLst/>
@@ -5894,26 +5891,26 @@
           <w:lang w:eastAsia="pt-BR"/>
         </w:rPr>
         <w:drawing>
-          <wp:anchor distT="0" distB="0" distL="114300" distR="114300" simplePos="0" relativeHeight="251649536" behindDoc="1" locked="0" layoutInCell="1" allowOverlap="1">
+          <wp:anchor distT="0" distB="0" distL="114300" distR="114300" simplePos="0" relativeHeight="251658240" behindDoc="1" locked="0" layoutInCell="1" allowOverlap="1">
             <wp:simplePos x="0" y="0"/>
             <wp:positionH relativeFrom="column">
-              <wp:posOffset>-607060</wp:posOffset>
+              <wp:posOffset>-604520</wp:posOffset>
             </wp:positionH>
             <wp:positionV relativeFrom="paragraph">
-              <wp:posOffset>238125</wp:posOffset>
+              <wp:posOffset>279400</wp:posOffset>
             </wp:positionV>
-            <wp:extent cx="6506845" cy="3549015"/>
-            <wp:effectExtent l="0" t="0" r="8255" b="0"/>
+            <wp:extent cx="6505575" cy="3540760"/>
+            <wp:effectExtent l="0" t="0" r="9525" b="2540"/>
             <wp:wrapTight wrapText="bothSides">
               <wp:wrapPolygon edited="0">
                 <wp:start x="0" y="0"/>
-                <wp:lineTo x="0" y="21449"/>
-                <wp:lineTo x="21564" y="21449"/>
-                <wp:lineTo x="21564" y="0"/>
+                <wp:lineTo x="0" y="21499"/>
+                <wp:lineTo x="21568" y="21499"/>
+                <wp:lineTo x="21568" y="0"/>
                 <wp:lineTo x="0" y="0"/>
               </wp:wrapPolygon>
             </wp:wrapTight>
-            <wp:docPr id="20" name="Imagem 20" descr="C:\Users\emanu\Documents\LDS\Diagrama de Robustez\Acessar Avaliações.png"/>
+            <wp:docPr id="10" name="Imagem 10" descr="C:\Users\emanu\Documents\Documentação do Projeto - LDS\Diagrama de Robustez\Acessar Avaliações.png"/>
             <wp:cNvGraphicFramePr>
               <a:graphicFrameLocks xmlns:a="http://schemas.openxmlformats.org/drawingml/2006/main" noChangeAspect="1"/>
             </wp:cNvGraphicFramePr>
@@ -5921,7 +5918,7 @@
               <a:graphicData uri="http://schemas.openxmlformats.org/drawingml/2006/picture">
                 <pic:pic xmlns:pic="http://schemas.openxmlformats.org/drawingml/2006/picture">
                   <pic:nvPicPr>
-                    <pic:cNvPr id="0" name="Picture 2" descr="C:\Users\emanu\Documents\LDS\Diagrama de Robustez\Acessar Avaliações.png"/>
+                    <pic:cNvPr id="0" name="Picture 4" descr="C:\Users\emanu\Documents\Documentação do Projeto - LDS\Diagrama de Robustez\Acessar Avaliações.png"/>
                     <pic:cNvPicPr>
                       <a:picLocks noChangeAspect="1" noChangeArrowheads="1"/>
                     </pic:cNvPicPr>
@@ -5942,7 +5939,7 @@
                   <pic:spPr bwMode="auto">
                     <a:xfrm>
                       <a:off x="0" y="0"/>
-                      <a:ext cx="6506845" cy="3549015"/>
+                      <a:ext cx="6505575" cy="3540760"/>
                     </a:xfrm>
                     <a:prstGeom prst="rect">
                       <a:avLst/>
@@ -5973,6 +5970,14 @@
         <w:pStyle w:val="PargrafodaLista"/>
       </w:pPr>
     </w:p>
+    <w:p/>
+    <w:p/>
+    <w:p/>
+    <w:p>
+      <w:pPr>
+        <w:pStyle w:val="PargrafodaLista"/>
+      </w:pPr>
+    </w:p>
     <w:p>
       <w:pPr>
         <w:pStyle w:val="PargrafodaLista"/>
@@ -5988,26 +5993,26 @@
         </w:rPr>
         <w:lastRenderedPageBreak/>
         <w:drawing>
-          <wp:anchor distT="0" distB="0" distL="114300" distR="114300" simplePos="0" relativeHeight="251651584" behindDoc="1" locked="0" layoutInCell="1" allowOverlap="1">
+          <wp:anchor distT="0" distB="0" distL="114300" distR="114300" simplePos="0" relativeHeight="251659264" behindDoc="1" locked="0" layoutInCell="1" allowOverlap="1">
             <wp:simplePos x="0" y="0"/>
             <wp:positionH relativeFrom="column">
-              <wp:posOffset>-582295</wp:posOffset>
+              <wp:posOffset>-499745</wp:posOffset>
             </wp:positionH>
             <wp:positionV relativeFrom="paragraph">
-              <wp:posOffset>259080</wp:posOffset>
+              <wp:posOffset>233680</wp:posOffset>
             </wp:positionV>
-            <wp:extent cx="6686550" cy="3092450"/>
-            <wp:effectExtent l="0" t="0" r="0" b="0"/>
+            <wp:extent cx="6505575" cy="3260725"/>
+            <wp:effectExtent l="0" t="0" r="9525" b="0"/>
             <wp:wrapTight wrapText="bothSides">
               <wp:wrapPolygon edited="0">
                 <wp:start x="0" y="0"/>
-                <wp:lineTo x="0" y="21423"/>
-                <wp:lineTo x="21538" y="21423"/>
-                <wp:lineTo x="21538" y="0"/>
+                <wp:lineTo x="0" y="21453"/>
+                <wp:lineTo x="21568" y="21453"/>
+                <wp:lineTo x="21568" y="0"/>
                 <wp:lineTo x="0" y="0"/>
               </wp:wrapPolygon>
             </wp:wrapTight>
-            <wp:docPr id="21" name="Imagem 21" descr="C:\Users\emanu\Documents\LDS\Diagrama de Robustez\Acessar Médias.png"/>
+            <wp:docPr id="11" name="Imagem 11" descr="C:\Users\emanu\Documents\Documentação do Projeto - LDS\Diagrama de Robustez\Acessar Médias.png"/>
             <wp:cNvGraphicFramePr>
               <a:graphicFrameLocks xmlns:a="http://schemas.openxmlformats.org/drawingml/2006/main" noChangeAspect="1"/>
             </wp:cNvGraphicFramePr>
@@ -6015,7 +6020,7 @@
               <a:graphicData uri="http://schemas.openxmlformats.org/drawingml/2006/picture">
                 <pic:pic xmlns:pic="http://schemas.openxmlformats.org/drawingml/2006/picture">
                   <pic:nvPicPr>
-                    <pic:cNvPr id="0" name="Picture 3" descr="C:\Users\emanu\Documents\LDS\Diagrama de Robustez\Acessar Médias.png"/>
+                    <pic:cNvPr id="0" name="Picture 5" descr="C:\Users\emanu\Documents\Documentação do Projeto - LDS\Diagrama de Robustez\Acessar Médias.png"/>
                     <pic:cNvPicPr>
                       <a:picLocks noChangeAspect="1" noChangeArrowheads="1"/>
                     </pic:cNvPicPr>
@@ -6036,7 +6041,7 @@
                   <pic:spPr bwMode="auto">
                     <a:xfrm>
                       <a:off x="0" y="0"/>
-                      <a:ext cx="6686550" cy="3092450"/>
+                      <a:ext cx="6505575" cy="3260725"/>
                     </a:xfrm>
                     <a:prstGeom prst="rect">
                       <a:avLst/>
@@ -6082,26 +6087,26 @@
           <w:lang w:eastAsia="pt-BR"/>
         </w:rPr>
         <w:drawing>
-          <wp:anchor distT="0" distB="0" distL="114300" distR="114300" simplePos="0" relativeHeight="251655680" behindDoc="1" locked="0" layoutInCell="1" allowOverlap="1">
+          <wp:anchor distT="0" distB="0" distL="114300" distR="114300" simplePos="0" relativeHeight="251663360" behindDoc="1" locked="0" layoutInCell="1" allowOverlap="1">
             <wp:simplePos x="0" y="0"/>
             <wp:positionH relativeFrom="column">
-              <wp:posOffset>-509270</wp:posOffset>
+              <wp:posOffset>-537845</wp:posOffset>
             </wp:positionH>
             <wp:positionV relativeFrom="paragraph">
-              <wp:posOffset>280035</wp:posOffset>
+              <wp:posOffset>295910</wp:posOffset>
             </wp:positionV>
-            <wp:extent cx="6498590" cy="3474085"/>
-            <wp:effectExtent l="0" t="0" r="0" b="0"/>
+            <wp:extent cx="6638925" cy="1952625"/>
+            <wp:effectExtent l="0" t="0" r="9525" b="9525"/>
             <wp:wrapTight wrapText="bothSides">
               <wp:wrapPolygon edited="0">
                 <wp:start x="0" y="0"/>
-                <wp:lineTo x="0" y="21438"/>
-                <wp:lineTo x="21528" y="21438"/>
-                <wp:lineTo x="21528" y="0"/>
+                <wp:lineTo x="0" y="21495"/>
+                <wp:lineTo x="21569" y="21495"/>
+                <wp:lineTo x="21569" y="0"/>
                 <wp:lineTo x="0" y="0"/>
               </wp:wrapPolygon>
             </wp:wrapTight>
-            <wp:docPr id="22" name="Imagem 22" descr="C:\Users\emanu\Documents\LDS\Diagrama de Robustez\Avaliar Aula.png"/>
+            <wp:docPr id="13" name="Imagem 13" descr="C:\Users\emanu\Documents\Documentação do Projeto - LDS\Diagrama de Robustez\Avaliar Aula.png"/>
             <wp:cNvGraphicFramePr>
               <a:graphicFrameLocks xmlns:a="http://schemas.openxmlformats.org/drawingml/2006/main" noChangeAspect="1"/>
             </wp:cNvGraphicFramePr>
@@ -6109,13 +6114,13 @@
               <a:graphicData uri="http://schemas.openxmlformats.org/drawingml/2006/picture">
                 <pic:pic xmlns:pic="http://schemas.openxmlformats.org/drawingml/2006/picture">
                   <pic:nvPicPr>
-                    <pic:cNvPr id="0" name="Picture 5" descr="C:\Users\emanu\Documents\LDS\Diagrama de Robustez\Avaliar Aula.png"/>
+                    <pic:cNvPr id="0" name="Picture 7" descr="C:\Users\emanu\Documents\Documentação do Projeto - LDS\Diagrama de Robustez\Avaliar Aula.png"/>
                     <pic:cNvPicPr>
                       <a:picLocks noChangeAspect="1" noChangeArrowheads="1"/>
                     </pic:cNvPicPr>
                   </pic:nvPicPr>
                   <pic:blipFill>
-                    <a:blip r:embed="rId25" cstate="print">
+                    <a:blip r:embed="rId25">
                       <a:extLst>
                         <a:ext uri="{28A0092B-C50C-407E-A947-70E740481C1C}">
                           <a14:useLocalDpi xmlns:a14="http://schemas.microsoft.com/office/drawing/2010/main" val="0"/>
@@ -6130,7 +6135,7 @@
                   <pic:spPr bwMode="auto">
                     <a:xfrm>
                       <a:off x="0" y="0"/>
-                      <a:ext cx="6498590" cy="3474085"/>
+                      <a:ext cx="6638925" cy="1952625"/>
                     </a:xfrm>
                     <a:prstGeom prst="rect">
                       <a:avLst/>
@@ -6197,26 +6202,26 @@
         </w:rPr>
         <w:lastRenderedPageBreak/>
         <w:drawing>
-          <wp:anchor distT="0" distB="0" distL="114300" distR="114300" simplePos="0" relativeHeight="251657728" behindDoc="1" locked="0" layoutInCell="1" allowOverlap="1">
+          <wp:anchor distT="0" distB="0" distL="114300" distR="114300" simplePos="0" relativeHeight="251667456" behindDoc="1" locked="0" layoutInCell="1" allowOverlap="1">
             <wp:simplePos x="0" y="0"/>
             <wp:positionH relativeFrom="column">
-              <wp:posOffset>-525145</wp:posOffset>
+              <wp:posOffset>-454660</wp:posOffset>
             </wp:positionH>
             <wp:positionV relativeFrom="paragraph">
-              <wp:posOffset>226695</wp:posOffset>
+              <wp:posOffset>354965</wp:posOffset>
             </wp:positionV>
-            <wp:extent cx="6522720" cy="3629025"/>
-            <wp:effectExtent l="0" t="0" r="0" b="9525"/>
+            <wp:extent cx="6296660" cy="2705100"/>
+            <wp:effectExtent l="0" t="0" r="8890" b="0"/>
             <wp:wrapTight wrapText="bothSides">
               <wp:wrapPolygon edited="0">
                 <wp:start x="0" y="0"/>
-                <wp:lineTo x="0" y="21543"/>
-                <wp:lineTo x="21512" y="21543"/>
-                <wp:lineTo x="21512" y="0"/>
+                <wp:lineTo x="0" y="21448"/>
+                <wp:lineTo x="21565" y="21448"/>
+                <wp:lineTo x="21565" y="0"/>
                 <wp:lineTo x="0" y="0"/>
               </wp:wrapPolygon>
             </wp:wrapTight>
-            <wp:docPr id="45" name="Imagem 45" descr="C:\Users\emanu\Documents\LDS\Diagrama de Robustez\Cadastrar Aluno.png"/>
+            <wp:docPr id="14" name="Imagem 14" descr="C:\Users\emanu\Documents\Documentação do Projeto - LDS\Diagrama de Robustez\Cadastrar Aluno.png"/>
             <wp:cNvGraphicFramePr>
               <a:graphicFrameLocks xmlns:a="http://schemas.openxmlformats.org/drawingml/2006/main" noChangeAspect="1"/>
             </wp:cNvGraphicFramePr>
@@ -6224,7 +6229,7 @@
               <a:graphicData uri="http://schemas.openxmlformats.org/drawingml/2006/picture">
                 <pic:pic xmlns:pic="http://schemas.openxmlformats.org/drawingml/2006/picture">
                   <pic:nvPicPr>
-                    <pic:cNvPr id="0" name="Picture 6" descr="C:\Users\emanu\Documents\LDS\Diagrama de Robustez\Cadastrar Aluno.png"/>
+                    <pic:cNvPr id="0" name="Picture 9" descr="C:\Users\emanu\Documents\Documentação do Projeto - LDS\Diagrama de Robustez\Cadastrar Aluno.png"/>
                     <pic:cNvPicPr>
                       <a:picLocks noChangeAspect="1" noChangeArrowheads="1"/>
                     </pic:cNvPicPr>
@@ -6245,7 +6250,7 @@
                   <pic:spPr bwMode="auto">
                     <a:xfrm>
                       <a:off x="0" y="0"/>
-                      <a:ext cx="6522720" cy="3629025"/>
+                      <a:ext cx="6296660" cy="2705100"/>
                     </a:xfrm>
                     <a:prstGeom prst="rect">
                       <a:avLst/>
@@ -6286,31 +6291,36 @@
         </w:numPr>
       </w:pPr>
       <w:r>
+        <w:t>Cadastrar Aula</w:t>
+      </w:r>
+    </w:p>
+    <w:p>
+      <w:r>
         <w:rPr>
           <w:noProof/>
           <w:lang w:eastAsia="pt-BR"/>
         </w:rPr>
         <w:drawing>
-          <wp:anchor distT="0" distB="0" distL="114300" distR="114300" simplePos="0" relativeHeight="251661824" behindDoc="1" locked="0" layoutInCell="1" allowOverlap="1">
+          <wp:anchor distT="0" distB="0" distL="114300" distR="114300" simplePos="0" relativeHeight="251668480" behindDoc="1" locked="0" layoutInCell="1" allowOverlap="1">
             <wp:simplePos x="0" y="0"/>
             <wp:positionH relativeFrom="column">
-              <wp:posOffset>-574040</wp:posOffset>
+              <wp:posOffset>-575310</wp:posOffset>
             </wp:positionH>
             <wp:positionV relativeFrom="paragraph">
-              <wp:posOffset>225425</wp:posOffset>
+              <wp:posOffset>179705</wp:posOffset>
             </wp:positionV>
-            <wp:extent cx="6490335" cy="4374515"/>
-            <wp:effectExtent l="0" t="0" r="5715" b="6985"/>
+            <wp:extent cx="6591300" cy="3655060"/>
+            <wp:effectExtent l="0" t="0" r="0" b="2540"/>
             <wp:wrapTight wrapText="bothSides">
               <wp:wrapPolygon edited="0">
                 <wp:start x="0" y="0"/>
-                <wp:lineTo x="0" y="21540"/>
-                <wp:lineTo x="21556" y="21540"/>
-                <wp:lineTo x="21556" y="0"/>
+                <wp:lineTo x="0" y="21502"/>
+                <wp:lineTo x="21538" y="21502"/>
+                <wp:lineTo x="21538" y="0"/>
                 <wp:lineTo x="0" y="0"/>
               </wp:wrapPolygon>
             </wp:wrapTight>
-            <wp:docPr id="47" name="Imagem 47" descr="C:\Users\emanu\Documents\LDS\Diagrama de Robustez\Cadastrar Aula.png"/>
+            <wp:docPr id="15" name="Imagem 15" descr="C:\Users\emanu\Documents\Documentação do Projeto - LDS\Diagrama de Robustez\Cadastrar Aula.png"/>
             <wp:cNvGraphicFramePr>
               <a:graphicFrameLocks xmlns:a="http://schemas.openxmlformats.org/drawingml/2006/main" noChangeAspect="1"/>
             </wp:cNvGraphicFramePr>
@@ -6318,13 +6328,13 @@
               <a:graphicData uri="http://schemas.openxmlformats.org/drawingml/2006/picture">
                 <pic:pic xmlns:pic="http://schemas.openxmlformats.org/drawingml/2006/picture">
                   <pic:nvPicPr>
-                    <pic:cNvPr id="0" name="Picture 7" descr="C:\Users\emanu\Documents\LDS\Diagrama de Robustez\Cadastrar Aula.png"/>
+                    <pic:cNvPr id="0" name="Picture 11" descr="C:\Users\emanu\Documents\Documentação do Projeto - LDS\Diagrama de Robustez\Cadastrar Aula.png"/>
                     <pic:cNvPicPr>
                       <a:picLocks noChangeAspect="1" noChangeArrowheads="1"/>
                     </pic:cNvPicPr>
                   </pic:nvPicPr>
                   <pic:blipFill>
-                    <a:blip r:embed="rId27">
+                    <a:blip r:embed="rId27" cstate="print">
                       <a:extLst>
                         <a:ext uri="{28A0092B-C50C-407E-A947-70E740481C1C}">
                           <a14:useLocalDpi xmlns:a14="http://schemas.microsoft.com/office/drawing/2010/main" val="0"/>
@@ -6339,7 +6349,7 @@
                   <pic:spPr bwMode="auto">
                     <a:xfrm>
                       <a:off x="0" y="0"/>
-                      <a:ext cx="6490335" cy="4374515"/>
+                      <a:ext cx="6591300" cy="3655060"/>
                     </a:xfrm>
                     <a:prstGeom prst="rect">
                       <a:avLst/>
@@ -6361,10 +6371,11 @@
           </wp:anchor>
         </w:drawing>
       </w:r>
-      <w:r>
-        <w:t>Cadastrar Aula</w:t>
-      </w:r>
-    </w:p>
+    </w:p>
+    <w:p/>
+    <w:p/>
+    <w:p/>
+    <w:p/>
     <w:p>
       <w:pPr>
         <w:pStyle w:val="PargrafodaLista"/>
@@ -6380,26 +6391,26 @@
         </w:rPr>
         <w:lastRenderedPageBreak/>
         <w:drawing>
-          <wp:anchor distT="0" distB="0" distL="114300" distR="114300" simplePos="0" relativeHeight="251662848" behindDoc="1" locked="0" layoutInCell="1" allowOverlap="1">
+          <wp:anchor distT="0" distB="0" distL="114300" distR="114300" simplePos="0" relativeHeight="251669504" behindDoc="1" locked="0" layoutInCell="1" allowOverlap="1">
             <wp:simplePos x="0" y="0"/>
             <wp:positionH relativeFrom="column">
-              <wp:posOffset>-541655</wp:posOffset>
+              <wp:posOffset>-461010</wp:posOffset>
             </wp:positionH>
             <wp:positionV relativeFrom="paragraph">
-              <wp:posOffset>243205</wp:posOffset>
+              <wp:posOffset>252730</wp:posOffset>
             </wp:positionV>
-            <wp:extent cx="6579870" cy="3388360"/>
-            <wp:effectExtent l="0" t="0" r="0" b="2540"/>
+            <wp:extent cx="6553200" cy="2610485"/>
+            <wp:effectExtent l="0" t="0" r="0" b="0"/>
             <wp:wrapTight wrapText="bothSides">
               <wp:wrapPolygon edited="0">
                 <wp:start x="0" y="0"/>
-                <wp:lineTo x="0" y="21495"/>
-                <wp:lineTo x="21512" y="21495"/>
-                <wp:lineTo x="21512" y="0"/>
+                <wp:lineTo x="0" y="21437"/>
+                <wp:lineTo x="21537" y="21437"/>
+                <wp:lineTo x="21537" y="0"/>
                 <wp:lineTo x="0" y="0"/>
               </wp:wrapPolygon>
             </wp:wrapTight>
-            <wp:docPr id="48" name="Imagem 48" descr="C:\Users\emanu\Documents\LDS\Diagrama de Robustez\Cadastrar Professor.png"/>
+            <wp:docPr id="16" name="Imagem 16" descr="C:\Users\emanu\Documents\Documentação do Projeto - LDS\Diagrama de Robustez\Cadastrar Professor.png"/>
             <wp:cNvGraphicFramePr>
               <a:graphicFrameLocks xmlns:a="http://schemas.openxmlformats.org/drawingml/2006/main" noChangeAspect="1"/>
             </wp:cNvGraphicFramePr>
@@ -6407,7 +6418,7 @@
               <a:graphicData uri="http://schemas.openxmlformats.org/drawingml/2006/picture">
                 <pic:pic xmlns:pic="http://schemas.openxmlformats.org/drawingml/2006/picture">
                   <pic:nvPicPr>
-                    <pic:cNvPr id="0" name="Picture 8" descr="C:\Users\emanu\Documents\LDS\Diagrama de Robustez\Cadastrar Professor.png"/>
+                    <pic:cNvPr id="0" name="Picture 12" descr="C:\Users\emanu\Documents\Documentação do Projeto - LDS\Diagrama de Robustez\Cadastrar Professor.png"/>
                     <pic:cNvPicPr>
                       <a:picLocks noChangeAspect="1" noChangeArrowheads="1"/>
                     </pic:cNvPicPr>
@@ -6428,7 +6439,7 @@
                   <pic:spPr bwMode="auto">
                     <a:xfrm>
                       <a:off x="0" y="0"/>
-                      <a:ext cx="6579870" cy="3388360"/>
+                      <a:ext cx="6553200" cy="2610485"/>
                     </a:xfrm>
                     <a:prstGeom prst="rect">
                       <a:avLst/>
@@ -6467,6 +6478,11 @@
     <w:p>
       <w:pPr>
         <w:pStyle w:val="PargrafodaLista"/>
+      </w:pPr>
+    </w:p>
+    <w:p>
+      <w:pPr>
+        <w:pStyle w:val="PargrafodaLista"/>
         <w:numPr>
           <w:ilvl w:val="0"/>
           <w:numId w:val="23"/>
@@ -6478,26 +6494,26 @@
           <w:lang w:eastAsia="pt-BR"/>
         </w:rPr>
         <w:drawing>
-          <wp:anchor distT="0" distB="0" distL="114300" distR="114300" simplePos="0" relativeHeight="251663872" behindDoc="1" locked="0" layoutInCell="1" allowOverlap="1">
+          <wp:anchor distT="0" distB="0" distL="114300" distR="114300" simplePos="0" relativeHeight="251670528" behindDoc="1" locked="0" layoutInCell="1" allowOverlap="1">
             <wp:simplePos x="0" y="0"/>
             <wp:positionH relativeFrom="column">
-              <wp:posOffset>-459740</wp:posOffset>
+              <wp:posOffset>-461645</wp:posOffset>
             </wp:positionH>
             <wp:positionV relativeFrom="paragraph">
-              <wp:posOffset>257628</wp:posOffset>
+              <wp:posOffset>302260</wp:posOffset>
             </wp:positionV>
-            <wp:extent cx="5400040" cy="1739094"/>
-            <wp:effectExtent l="0" t="0" r="0" b="0"/>
+            <wp:extent cx="6487795" cy="1495425"/>
+            <wp:effectExtent l="0" t="0" r="8255" b="9525"/>
             <wp:wrapTight wrapText="bothSides">
               <wp:wrapPolygon edited="0">
                 <wp:start x="0" y="0"/>
-                <wp:lineTo x="0" y="21300"/>
-                <wp:lineTo x="21488" y="21300"/>
-                <wp:lineTo x="21488" y="0"/>
+                <wp:lineTo x="0" y="21462"/>
+                <wp:lineTo x="21564" y="21462"/>
+                <wp:lineTo x="21564" y="0"/>
                 <wp:lineTo x="0" y="0"/>
               </wp:wrapPolygon>
             </wp:wrapTight>
-            <wp:docPr id="49" name="Imagem 49" descr="C:\Users\emanu\Documents\LDS\Diagrama de Robustez\Login Administrador.png"/>
+            <wp:docPr id="19" name="Imagem 19" descr="C:\Users\emanu\Documents\Documentação do Projeto - LDS\Diagrama de Robustez\Login Administrador.png"/>
             <wp:cNvGraphicFramePr>
               <a:graphicFrameLocks xmlns:a="http://schemas.openxmlformats.org/drawingml/2006/main" noChangeAspect="1"/>
             </wp:cNvGraphicFramePr>
@@ -6505,7 +6521,7 @@
               <a:graphicData uri="http://schemas.openxmlformats.org/drawingml/2006/picture">
                 <pic:pic xmlns:pic="http://schemas.openxmlformats.org/drawingml/2006/picture">
                   <pic:nvPicPr>
-                    <pic:cNvPr id="0" name="Picture 9" descr="C:\Users\emanu\Documents\LDS\Diagrama de Robustez\Login Administrador.png"/>
+                    <pic:cNvPr id="0" name="Picture 13" descr="C:\Users\emanu\Documents\Documentação do Projeto - LDS\Diagrama de Robustez\Login Administrador.png"/>
                     <pic:cNvPicPr>
                       <a:picLocks noChangeAspect="1" noChangeArrowheads="1"/>
                     </pic:cNvPicPr>
@@ -6526,7 +6542,7 @@
                   <pic:spPr bwMode="auto">
                     <a:xfrm>
                       <a:off x="0" y="0"/>
-                      <a:ext cx="5400040" cy="1739094"/>
+                      <a:ext cx="6487795" cy="1495425"/>
                     </a:xfrm>
                     <a:prstGeom prst="rect">
                       <a:avLst/>
@@ -6539,6 +6555,12 @@
                 </pic:pic>
               </a:graphicData>
             </a:graphic>
+            <wp14:sizeRelH relativeFrom="margin">
+              <wp14:pctWidth>0</wp14:pctWidth>
+            </wp14:sizeRelH>
+            <wp14:sizeRelV relativeFrom="margin">
+              <wp14:pctHeight>0</wp14:pctHeight>
+            </wp14:sizeRelV>
           </wp:anchor>
         </w:drawing>
       </w:r>
@@ -6546,15 +6568,8 @@
         <w:t>Login Administrador</w:t>
       </w:r>
     </w:p>
-    <w:p>
-      <w:pPr>
-        <w:pStyle w:val="PargrafodaLista"/>
-      </w:pPr>
-    </w:p>
     <w:p/>
     <w:p/>
-    <w:p/>
-    <w:p/>
     <w:p>
       <w:pPr>
         <w:pStyle w:val="PargrafodaLista"/>
@@ -6569,26 +6584,26 @@
           <w:lang w:eastAsia="pt-BR"/>
         </w:rPr>
         <w:drawing>
-          <wp:anchor distT="0" distB="0" distL="114300" distR="114300" simplePos="0" relativeHeight="251666944" behindDoc="1" locked="0" layoutInCell="1" allowOverlap="1">
+          <wp:anchor distT="0" distB="0" distL="114300" distR="114300" simplePos="0" relativeHeight="251681280" behindDoc="1" locked="0" layoutInCell="1" allowOverlap="1">
             <wp:simplePos x="0" y="0"/>
             <wp:positionH relativeFrom="column">
-              <wp:posOffset>-427355</wp:posOffset>
+              <wp:posOffset>-414020</wp:posOffset>
             </wp:positionH>
             <wp:positionV relativeFrom="paragraph">
-              <wp:posOffset>239395</wp:posOffset>
+              <wp:posOffset>273050</wp:posOffset>
             </wp:positionV>
-            <wp:extent cx="5347335" cy="1818005"/>
-            <wp:effectExtent l="0" t="0" r="5715" b="0"/>
+            <wp:extent cx="6429375" cy="1672590"/>
+            <wp:effectExtent l="0" t="0" r="9525" b="3810"/>
             <wp:wrapTight wrapText="bothSides">
               <wp:wrapPolygon edited="0">
                 <wp:start x="0" y="0"/>
-                <wp:lineTo x="0" y="21276"/>
-                <wp:lineTo x="21546" y="21276"/>
-                <wp:lineTo x="21546" y="0"/>
+                <wp:lineTo x="0" y="21403"/>
+                <wp:lineTo x="21568" y="21403"/>
+                <wp:lineTo x="21568" y="0"/>
                 <wp:lineTo x="0" y="0"/>
               </wp:wrapPolygon>
             </wp:wrapTight>
-            <wp:docPr id="50" name="Imagem 50" descr="C:\Users\emanu\Documents\LDS\Diagrama de Robustez\Login Aluno.png"/>
+            <wp:docPr id="23" name="Imagem 23" descr="C:\Users\emanu\Documents\Documentação do Projeto - LDS\Diagrama de Robustez\Login Aluno.png"/>
             <wp:cNvGraphicFramePr>
               <a:graphicFrameLocks xmlns:a="http://schemas.openxmlformats.org/drawingml/2006/main" noChangeAspect="1"/>
             </wp:cNvGraphicFramePr>
@@ -6596,7 +6611,7 @@
               <a:graphicData uri="http://schemas.openxmlformats.org/drawingml/2006/picture">
                 <pic:pic xmlns:pic="http://schemas.openxmlformats.org/drawingml/2006/picture">
                   <pic:nvPicPr>
-                    <pic:cNvPr id="0" name="Picture 10" descr="C:\Users\emanu\Documents\LDS\Diagrama de Robustez\Login Aluno.png"/>
+                    <pic:cNvPr id="0" name="Picture 14" descr="C:\Users\emanu\Documents\Documentação do Projeto - LDS\Diagrama de Robustez\Login Aluno.png"/>
                     <pic:cNvPicPr>
                       <a:picLocks noChangeAspect="1" noChangeArrowheads="1"/>
                     </pic:cNvPicPr>
@@ -6617,7 +6632,7 @@
                   <pic:spPr bwMode="auto">
                     <a:xfrm>
                       <a:off x="0" y="0"/>
-                      <a:ext cx="5347335" cy="1818005"/>
+                      <a:ext cx="6429375" cy="1672590"/>
                     </a:xfrm>
                     <a:prstGeom prst="rect">
                       <a:avLst/>
@@ -6648,68 +6663,58 @@
         <w:pStyle w:val="PargrafodaLista"/>
       </w:pPr>
     </w:p>
-    <w:p/>
-    <w:p/>
-    <w:p/>
-    <w:p/>
-    <w:p/>
-    <w:p/>
     <w:p>
       <w:pPr>
         <w:tabs>
           <w:tab w:val="left" w:pos="1216"/>
         </w:tabs>
       </w:pPr>
-      <w:r>
-        <w:tab/>
-      </w:r>
-    </w:p>
-    <w:p>
-      <w:pPr>
-        <w:pStyle w:val="PargrafodaLista"/>
-        <w:numPr>
-          <w:ilvl w:val="0"/>
-          <w:numId w:val="23"/>
-        </w:numPr>
+    </w:p>
+    <w:p>
+      <w:pPr>
         <w:tabs>
           <w:tab w:val="left" w:pos="1216"/>
         </w:tabs>
       </w:pPr>
-      <w:r>
-        <w:lastRenderedPageBreak/>
-        <w:t>Login Professor</w:t>
-      </w:r>
-    </w:p>
-    <w:p>
-      <w:pPr>
-        <w:pStyle w:val="PargrafodaLista"/>
+    </w:p>
+    <w:p>
+      <w:pPr>
+        <w:pStyle w:val="PargrafodaLista"/>
+        <w:numPr>
+          <w:ilvl w:val="0"/>
+          <w:numId w:val="23"/>
+        </w:numPr>
+        <w:tabs>
+          <w:tab w:val="left" w:pos="1216"/>
+        </w:tabs>
       </w:pPr>
       <w:r>
         <w:rPr>
           <w:noProof/>
           <w:lang w:eastAsia="pt-BR"/>
         </w:rPr>
+        <w:lastRenderedPageBreak/>
         <w:drawing>
-          <wp:anchor distT="0" distB="0" distL="114300" distR="114300" simplePos="0" relativeHeight="251672064" behindDoc="1" locked="0" layoutInCell="1" allowOverlap="1">
+          <wp:anchor distT="0" distB="0" distL="114300" distR="114300" simplePos="0" relativeHeight="251671552" behindDoc="1" locked="0" layoutInCell="1" allowOverlap="1">
             <wp:simplePos x="0" y="0"/>
             <wp:positionH relativeFrom="column">
-              <wp:posOffset>-592455</wp:posOffset>
+              <wp:posOffset>-775970</wp:posOffset>
             </wp:positionH>
             <wp:positionV relativeFrom="paragraph">
-              <wp:posOffset>58420</wp:posOffset>
+              <wp:posOffset>299720</wp:posOffset>
             </wp:positionV>
-            <wp:extent cx="6623050" cy="1863725"/>
-            <wp:effectExtent l="0" t="0" r="6350" b="3175"/>
+            <wp:extent cx="6772275" cy="1724660"/>
+            <wp:effectExtent l="0" t="0" r="9525" b="8890"/>
             <wp:wrapTight wrapText="bothSides">
               <wp:wrapPolygon edited="0">
                 <wp:start x="0" y="0"/>
-                <wp:lineTo x="0" y="21416"/>
-                <wp:lineTo x="21559" y="21416"/>
-                <wp:lineTo x="21559" y="0"/>
+                <wp:lineTo x="0" y="21473"/>
+                <wp:lineTo x="21570" y="21473"/>
+                <wp:lineTo x="21570" y="0"/>
                 <wp:lineTo x="0" y="0"/>
               </wp:wrapPolygon>
             </wp:wrapTight>
-            <wp:docPr id="51" name="Imagem 51" descr="C:\Users\emanu\Documents\LDS\Diagrama de Robustez\Login Professor.png"/>
+            <wp:docPr id="43" name="Imagem 43" descr="C:\Users\emanu\Documents\Documentação do Projeto - LDS\Diagrama de Robustez\Login Professor.png"/>
             <wp:cNvGraphicFramePr>
               <a:graphicFrameLocks xmlns:a="http://schemas.openxmlformats.org/drawingml/2006/main" noChangeAspect="1"/>
             </wp:cNvGraphicFramePr>
@@ -6717,7 +6722,7 @@
               <a:graphicData uri="http://schemas.openxmlformats.org/drawingml/2006/picture">
                 <pic:pic xmlns:pic="http://schemas.openxmlformats.org/drawingml/2006/picture">
                   <pic:nvPicPr>
-                    <pic:cNvPr id="0" name="Picture 11" descr="C:\Users\emanu\Documents\LDS\Diagrama de Robustez\Login Professor.png"/>
+                    <pic:cNvPr id="0" name="Picture 16" descr="C:\Users\emanu\Documents\Documentação do Projeto - LDS\Diagrama de Robustez\Login Professor.png"/>
                     <pic:cNvPicPr>
                       <a:picLocks noChangeAspect="1" noChangeArrowheads="1"/>
                     </pic:cNvPicPr>
@@ -6738,7 +6743,7 @@
                   <pic:spPr bwMode="auto">
                     <a:xfrm>
                       <a:off x="0" y="0"/>
-                      <a:ext cx="6623050" cy="1863725"/>
+                      <a:ext cx="6772275" cy="1724660"/>
                     </a:xfrm>
                     <a:prstGeom prst="rect">
                       <a:avLst/>
@@ -6760,6 +6765,14 @@
           </wp:anchor>
         </w:drawing>
       </w:r>
+      <w:r>
+        <w:t>Login Professor</w:t>
+      </w:r>
+    </w:p>
+    <w:p>
+      <w:pPr>
+        <w:pStyle w:val="PargrafodaLista"/>
+      </w:pPr>
     </w:p>
     <w:p>
       <w:pPr>
@@ -6785,26 +6798,26 @@
           <w:lang w:eastAsia="pt-BR"/>
         </w:rPr>
         <w:drawing>
-          <wp:anchor distT="0" distB="0" distL="114300" distR="114300" simplePos="0" relativeHeight="251667968" behindDoc="1" locked="0" layoutInCell="1" allowOverlap="1">
+          <wp:anchor distT="0" distB="0" distL="114300" distR="114300" simplePos="0" relativeHeight="251672576" behindDoc="1" locked="0" layoutInCell="1" allowOverlap="1">
             <wp:simplePos x="0" y="0"/>
             <wp:positionH relativeFrom="column">
-              <wp:posOffset>-787400</wp:posOffset>
+              <wp:posOffset>-746760</wp:posOffset>
             </wp:positionH>
             <wp:positionV relativeFrom="paragraph">
-              <wp:posOffset>238760</wp:posOffset>
+              <wp:posOffset>231140</wp:posOffset>
             </wp:positionV>
-            <wp:extent cx="6856730" cy="1802130"/>
-            <wp:effectExtent l="0" t="0" r="1270" b="7620"/>
+            <wp:extent cx="6708140" cy="1914525"/>
+            <wp:effectExtent l="0" t="0" r="0" b="9525"/>
             <wp:wrapTight wrapText="bothSides">
               <wp:wrapPolygon edited="0">
                 <wp:start x="0" y="0"/>
-                <wp:lineTo x="0" y="21463"/>
-                <wp:lineTo x="21544" y="21463"/>
-                <wp:lineTo x="21544" y="0"/>
+                <wp:lineTo x="0" y="21493"/>
+                <wp:lineTo x="21530" y="21493"/>
+                <wp:lineTo x="21530" y="0"/>
                 <wp:lineTo x="0" y="0"/>
               </wp:wrapPolygon>
             </wp:wrapTight>
-            <wp:docPr id="52" name="Imagem 52" descr="C:\Users\emanu\Documents\LDS\Diagrama de Robustez\Alterar Senha Aluno.png"/>
+            <wp:docPr id="44" name="Imagem 44" descr="C:\Users\emanu\Documents\Documentação do Projeto - LDS\Diagrama de Robustez\Alterar Senha Aluno.png"/>
             <wp:cNvGraphicFramePr>
               <a:graphicFrameLocks xmlns:a="http://schemas.openxmlformats.org/drawingml/2006/main" noChangeAspect="1"/>
             </wp:cNvGraphicFramePr>
@@ -6812,7 +6825,7 @@
               <a:graphicData uri="http://schemas.openxmlformats.org/drawingml/2006/picture">
                 <pic:pic xmlns:pic="http://schemas.openxmlformats.org/drawingml/2006/picture">
                   <pic:nvPicPr>
-                    <pic:cNvPr id="0" name="Picture 13" descr="C:\Users\emanu\Documents\LDS\Diagrama de Robustez\Alterar Senha Aluno.png"/>
+                    <pic:cNvPr id="0" name="Picture 17" descr="C:\Users\emanu\Documents\Documentação do Projeto - LDS\Diagrama de Robustez\Alterar Senha Aluno.png"/>
                     <pic:cNvPicPr>
                       <a:picLocks noChangeAspect="1" noChangeArrowheads="1"/>
                     </pic:cNvPicPr>
@@ -6833,7 +6846,7 @@
                   <pic:spPr bwMode="auto">
                     <a:xfrm>
                       <a:off x="0" y="0"/>
-                      <a:ext cx="6856730" cy="1802130"/>
+                      <a:ext cx="6708140" cy="1914525"/>
                     </a:xfrm>
                     <a:prstGeom prst="rect">
                       <a:avLst/>
@@ -6883,26 +6896,26 @@
           <w:lang w:eastAsia="pt-BR"/>
         </w:rPr>
         <w:drawing>
-          <wp:anchor distT="0" distB="0" distL="114300" distR="114300" simplePos="0" relativeHeight="251670016" behindDoc="1" locked="0" layoutInCell="1" allowOverlap="1">
+          <wp:anchor distT="0" distB="0" distL="114300" distR="114300" simplePos="0" relativeHeight="251673600" behindDoc="1" locked="0" layoutInCell="1" allowOverlap="1">
             <wp:simplePos x="0" y="0"/>
             <wp:positionH relativeFrom="column">
-              <wp:posOffset>-778448</wp:posOffset>
+              <wp:posOffset>-661670</wp:posOffset>
             </wp:positionH>
             <wp:positionV relativeFrom="paragraph">
-              <wp:posOffset>350021</wp:posOffset>
+              <wp:posOffset>289560</wp:posOffset>
             </wp:positionV>
-            <wp:extent cx="6788150" cy="2165985"/>
-            <wp:effectExtent l="0" t="0" r="0" b="5715"/>
+            <wp:extent cx="6614795" cy="1943100"/>
+            <wp:effectExtent l="0" t="0" r="0" b="0"/>
             <wp:wrapTight wrapText="bothSides">
               <wp:wrapPolygon edited="0">
                 <wp:start x="0" y="0"/>
-                <wp:lineTo x="0" y="21467"/>
-                <wp:lineTo x="21519" y="21467"/>
-                <wp:lineTo x="21519" y="0"/>
+                <wp:lineTo x="0" y="21388"/>
+                <wp:lineTo x="21523" y="21388"/>
+                <wp:lineTo x="21523" y="0"/>
                 <wp:lineTo x="0" y="0"/>
               </wp:wrapPolygon>
             </wp:wrapTight>
-            <wp:docPr id="53" name="Imagem 53" descr="C:\Users\emanu\Documents\LDS\Diagrama de Robustez\Alterar Senha Professor.png"/>
+            <wp:docPr id="54" name="Imagem 54" descr="C:\Users\emanu\Documents\Documentação do Projeto - LDS\Diagrama de Robustez\Alterar Senha Professor.png"/>
             <wp:cNvGraphicFramePr>
               <a:graphicFrameLocks xmlns:a="http://schemas.openxmlformats.org/drawingml/2006/main" noChangeAspect="1"/>
             </wp:cNvGraphicFramePr>
@@ -6910,7 +6923,7 @@
               <a:graphicData uri="http://schemas.openxmlformats.org/drawingml/2006/picture">
                 <pic:pic xmlns:pic="http://schemas.openxmlformats.org/drawingml/2006/picture">
                   <pic:nvPicPr>
-                    <pic:cNvPr id="0" name="Picture 17" descr="C:\Users\emanu\Documents\LDS\Diagrama de Robustez\Alterar Senha Professor.png"/>
+                    <pic:cNvPr id="0" name="Picture 19" descr="C:\Users\emanu\Documents\Documentação do Projeto - LDS\Diagrama de Robustez\Alterar Senha Professor.png"/>
                     <pic:cNvPicPr>
                       <a:picLocks noChangeAspect="1" noChangeArrowheads="1"/>
                     </pic:cNvPicPr>
@@ -6931,7 +6944,7 @@
                   <pic:spPr bwMode="auto">
                     <a:xfrm>
                       <a:off x="0" y="0"/>
-                      <a:ext cx="6788150" cy="2165985"/>
+                      <a:ext cx="6614795" cy="1943100"/>
                     </a:xfrm>
                     <a:prstGeom prst="rect">
                       <a:avLst/>
@@ -6978,13 +6991,20 @@
     </w:p>
     <w:p>
       <w:pPr>
+        <w:tabs>
+          <w:tab w:val="left" w:pos="2782"/>
+        </w:tabs>
+      </w:pPr>
+    </w:p>
+    <w:p>
+      <w:pPr>
         <w:pStyle w:val="Ttulo1"/>
         <w:numPr>
           <w:ilvl w:val="0"/>
           <w:numId w:val="16"/>
         </w:numPr>
       </w:pPr>
-      <w:bookmarkStart w:id="9" w:name="_Toc536290182"/>
+      <w:bookmarkStart w:id="8" w:name="_Toc536290182"/>
       <w:r>
         <w:lastRenderedPageBreak/>
         <w:t>D</w:t>
@@ -6998,9 +7018,8 @@
       <w:r>
         <w:t>Pacotes</w:t>
       </w:r>
-      <w:bookmarkEnd w:id="9"/>
-    </w:p>
-    <w:p/>
+      <w:bookmarkEnd w:id="8"/>
+    </w:p>
     <w:p>
       <w:r>
         <w:rPr>
@@ -7008,13 +7027,93 @@
           <w:lang w:eastAsia="pt-BR"/>
         </w:rPr>
         <w:drawing>
-          <wp:anchor distT="0" distB="0" distL="114300" distR="114300" simplePos="0" relativeHeight="251669504" behindDoc="1" locked="0" layoutInCell="1" allowOverlap="1">
+          <wp:anchor distT="0" distB="0" distL="114300" distR="114300" simplePos="0" relativeHeight="251652096" behindDoc="1" locked="0" layoutInCell="1" allowOverlap="1">
             <wp:simplePos x="0" y="0"/>
             <wp:positionH relativeFrom="column">
-              <wp:posOffset>-343535</wp:posOffset>
+              <wp:posOffset>-409575</wp:posOffset>
             </wp:positionH>
             <wp:positionV relativeFrom="paragraph">
-              <wp:posOffset>5309870</wp:posOffset>
+              <wp:posOffset>301625</wp:posOffset>
+            </wp:positionV>
+            <wp:extent cx="6109335" cy="4919980"/>
+            <wp:effectExtent l="0" t="0" r="5715" b="0"/>
+            <wp:wrapTight wrapText="bothSides">
+              <wp:wrapPolygon edited="0">
+                <wp:start x="0" y="0"/>
+                <wp:lineTo x="0" y="21494"/>
+                <wp:lineTo x="21553" y="21494"/>
+                <wp:lineTo x="21553" y="0"/>
+                <wp:lineTo x="0" y="0"/>
+              </wp:wrapPolygon>
+            </wp:wrapTight>
+            <wp:docPr id="37" name="Imagem 37" descr="C:\Users\emanu\Documents\LDS\Diagrama de Pacotes - Model.png"/>
+            <wp:cNvGraphicFramePr>
+              <a:graphicFrameLocks xmlns:a="http://schemas.openxmlformats.org/drawingml/2006/main" noChangeAspect="1"/>
+            </wp:cNvGraphicFramePr>
+            <a:graphic xmlns:a="http://schemas.openxmlformats.org/drawingml/2006/main">
+              <a:graphicData uri="http://schemas.openxmlformats.org/drawingml/2006/picture">
+                <pic:pic xmlns:pic="http://schemas.openxmlformats.org/drawingml/2006/picture">
+                  <pic:nvPicPr>
+                    <pic:cNvPr id="0" name="Picture 3" descr="C:\Users\emanu\Documents\LDS\Diagrama de Pacotes - Model.png"/>
+                    <pic:cNvPicPr>
+                      <a:picLocks noChangeAspect="1" noChangeArrowheads="1"/>
+                    </pic:cNvPicPr>
+                  </pic:nvPicPr>
+                  <pic:blipFill>
+                    <a:blip r:embed="rId34" cstate="print">
+                      <a:extLst>
+                        <a:ext uri="{28A0092B-C50C-407E-A947-70E740481C1C}">
+                          <a14:useLocalDpi xmlns:a14="http://schemas.microsoft.com/office/drawing/2010/main" val="0"/>
+                        </a:ext>
+                      </a:extLst>
+                    </a:blip>
+                    <a:srcRect/>
+                    <a:stretch>
+                      <a:fillRect/>
+                    </a:stretch>
+                  </pic:blipFill>
+                  <pic:spPr bwMode="auto">
+                    <a:xfrm>
+                      <a:off x="0" y="0"/>
+                      <a:ext cx="6109335" cy="4919980"/>
+                    </a:xfrm>
+                    <a:prstGeom prst="rect">
+                      <a:avLst/>
+                    </a:prstGeom>
+                    <a:noFill/>
+                    <a:ln>
+                      <a:noFill/>
+                    </a:ln>
+                  </pic:spPr>
+                </pic:pic>
+              </a:graphicData>
+            </a:graphic>
+            <wp14:sizeRelH relativeFrom="margin">
+              <wp14:pctWidth>0</wp14:pctWidth>
+            </wp14:sizeRelH>
+            <wp14:sizeRelV relativeFrom="margin">
+              <wp14:pctHeight>0</wp14:pctHeight>
+            </wp14:sizeRelV>
+          </wp:anchor>
+        </w:drawing>
+      </w:r>
+    </w:p>
+    <w:p/>
+    <w:p>
+      <w:bookmarkStart w:id="9" w:name="_GoBack"/>
+      <w:r>
+        <w:rPr>
+          <w:noProof/>
+          <w:lang w:eastAsia="pt-BR"/>
+        </w:rPr>
+        <w:drawing>
+          <wp:anchor distT="0" distB="0" distL="114300" distR="114300" simplePos="0" relativeHeight="251654144" behindDoc="1" locked="0" layoutInCell="1" allowOverlap="1">
+            <wp:simplePos x="0" y="0"/>
+            <wp:positionH relativeFrom="column">
+              <wp:posOffset>-391160</wp:posOffset>
+            </wp:positionH>
+            <wp:positionV relativeFrom="paragraph">
+              <wp:posOffset>187325</wp:posOffset>
             </wp:positionV>
             <wp:extent cx="6047740" cy="2958465"/>
             <wp:effectExtent l="0" t="0" r="0" b="0"/>
@@ -7041,7 +7140,7 @@
                     </pic:cNvPicPr>
                   </pic:nvPicPr>
                   <pic:blipFill>
-                    <a:blip r:embed="rId34">
+                    <a:blip r:embed="rId35">
                       <a:extLst>
                         <a:ext uri="{28A0092B-C50C-407E-A947-70E740481C1C}">
                           <a14:useLocalDpi xmlns:a14="http://schemas.microsoft.com/office/drawing/2010/main" val="0"/>
@@ -7078,90 +7177,15 @@
           </wp:anchor>
         </w:drawing>
       </w:r>
+      <w:bookmarkEnd w:id="9"/>
+    </w:p>
+    <w:p>
       <w:r>
         <w:rPr>
           <w:noProof/>
           <w:lang w:eastAsia="pt-BR"/>
         </w:rPr>
-        <w:drawing>
-          <wp:anchor distT="0" distB="0" distL="114300" distR="114300" simplePos="0" relativeHeight="251668480" behindDoc="1" locked="0" layoutInCell="1" allowOverlap="1">
-            <wp:simplePos x="0" y="0"/>
-            <wp:positionH relativeFrom="column">
-              <wp:posOffset>-405130</wp:posOffset>
-            </wp:positionH>
-            <wp:positionV relativeFrom="paragraph">
-              <wp:posOffset>177800</wp:posOffset>
-            </wp:positionV>
-            <wp:extent cx="6109335" cy="4919980"/>
-            <wp:effectExtent l="0" t="0" r="5715" b="0"/>
-            <wp:wrapTight wrapText="bothSides">
-              <wp:wrapPolygon edited="0">
-                <wp:start x="0" y="0"/>
-                <wp:lineTo x="0" y="21494"/>
-                <wp:lineTo x="21553" y="21494"/>
-                <wp:lineTo x="21553" y="0"/>
-                <wp:lineTo x="0" y="0"/>
-              </wp:wrapPolygon>
-            </wp:wrapTight>
-            <wp:docPr id="37" name="Imagem 37" descr="C:\Users\emanu\Documents\LDS\Diagrama de Pacotes - Model.png"/>
-            <wp:cNvGraphicFramePr>
-              <a:graphicFrameLocks xmlns:a="http://schemas.openxmlformats.org/drawingml/2006/main" noChangeAspect="1"/>
-            </wp:cNvGraphicFramePr>
-            <a:graphic xmlns:a="http://schemas.openxmlformats.org/drawingml/2006/main">
-              <a:graphicData uri="http://schemas.openxmlformats.org/drawingml/2006/picture">
-                <pic:pic xmlns:pic="http://schemas.openxmlformats.org/drawingml/2006/picture">
-                  <pic:nvPicPr>
-                    <pic:cNvPr id="0" name="Picture 3" descr="C:\Users\emanu\Documents\LDS\Diagrama de Pacotes - Model.png"/>
-                    <pic:cNvPicPr>
-                      <a:picLocks noChangeAspect="1" noChangeArrowheads="1"/>
-                    </pic:cNvPicPr>
-                  </pic:nvPicPr>
-                  <pic:blipFill>
-                    <a:blip r:embed="rId35" cstate="print">
-                      <a:extLst>
-                        <a:ext uri="{28A0092B-C50C-407E-A947-70E740481C1C}">
-                          <a14:useLocalDpi xmlns:a14="http://schemas.microsoft.com/office/drawing/2010/main" val="0"/>
-                        </a:ext>
-                      </a:extLst>
-                    </a:blip>
-                    <a:srcRect/>
-                    <a:stretch>
-                      <a:fillRect/>
-                    </a:stretch>
-                  </pic:blipFill>
-                  <pic:spPr bwMode="auto">
-                    <a:xfrm>
-                      <a:off x="0" y="0"/>
-                      <a:ext cx="6109335" cy="4919980"/>
-                    </a:xfrm>
-                    <a:prstGeom prst="rect">
-                      <a:avLst/>
-                    </a:prstGeom>
-                    <a:noFill/>
-                    <a:ln>
-                      <a:noFill/>
-                    </a:ln>
-                  </pic:spPr>
-                </pic:pic>
-              </a:graphicData>
-            </a:graphic>
-            <wp14:sizeRelH relativeFrom="margin">
-              <wp14:pctWidth>0</wp14:pctWidth>
-            </wp14:sizeRelH>
-            <wp14:sizeRelV relativeFrom="margin">
-              <wp14:pctHeight>0</wp14:pctHeight>
-            </wp14:sizeRelV>
-          </wp:anchor>
-        </w:drawing>
-      </w:r>
-    </w:p>
-    <w:p/>
-    <w:p>
-      <w:r>
-        <w:rPr>
-          <w:noProof/>
-          <w:lang w:eastAsia="pt-BR"/>
-        </w:rPr>
+        <w:lastRenderedPageBreak/>
         <w:drawing>
           <wp:inline distT="0" distB="0" distL="0" distR="0">
             <wp:extent cx="5400040" cy="2641655"/>
@@ -7180,7 +7204,7 @@
                     </pic:cNvPicPr>
                   </pic:nvPicPr>
                   <pic:blipFill>
-                    <a:blip r:embed="rId34">
+                    <a:blip r:embed="rId35">
                       <a:extLst>
                         <a:ext uri="{28A0092B-C50C-407E-A947-70E740481C1C}">
                           <a14:useLocalDpi xmlns:a14="http://schemas.microsoft.com/office/drawing/2010/main" val="0"/>
@@ -7320,6 +7344,7 @@
       </w:pPr>
       <w:bookmarkStart w:id="11" w:name="_Toc536290184"/>
       <w:r>
+        <w:lastRenderedPageBreak/>
         <w:t>Diagrama de Sequência</w:t>
       </w:r>
       <w:bookmarkEnd w:id="11"/>
@@ -8372,7 +8397,7 @@
           <w:rPr>
             <w:noProof/>
           </w:rPr>
-          <w:t>5</w:t>
+          <w:t>24</w:t>
         </w:r>
         <w:r>
           <w:fldChar w:fldCharType="end"/>
@@ -12087,7 +12112,7 @@
 </file>
 
 <file path=customXml/itemProps1.xml><?xml version="1.0" encoding="utf-8"?>
-<ds:datastoreItem xmlns:ds="http://schemas.openxmlformats.org/officeDocument/2006/customXml" ds:itemID="{3ACB0D1D-3095-4647-A567-AA4F864FBF68}">
+<ds:datastoreItem xmlns:ds="http://schemas.openxmlformats.org/officeDocument/2006/customXml" ds:itemID="{858E14D0-A239-409F-8605-0DA6845B2957}">
   <ds:schemaRefs>
     <ds:schemaRef ds:uri="http://schemas.openxmlformats.org/officeDocument/2006/bibliography"/>
   </ds:schemaRefs>

</xml_diff>